<commit_message>
Fix Word Privacy Policy dates
</commit_message>
<xml_diff>
--- a/Privacy Policy - CodeWe.docx
+++ b/Privacy Policy - CodeWe.docx
@@ -126,7 +126,23 @@
           <w:rFonts w:cstheme="minorHAnsi"/>
           <w:lang w:eastAsia="en-US"/>
         </w:rPr>
-        <w:t>This Policy describes the information We process to support CodeWe.</w:t>
+        <w:t xml:space="preserve">This Policy describes the information We process to support </w:t>
+      </w:r>
+      <w:proofErr w:type="spellStart"/>
+      <w:r>
+        <w:rPr>
+          <w:rFonts w:cstheme="minorHAnsi"/>
+          <w:lang w:eastAsia="en-US"/>
+        </w:rPr>
+        <w:t>CodeWe</w:t>
+      </w:r>
+      <w:proofErr w:type="spellEnd"/>
+      <w:r>
+        <w:rPr>
+          <w:rFonts w:cstheme="minorHAnsi"/>
+          <w:lang w:eastAsia="en-US"/>
+        </w:rPr>
+        <w:t>.</w:t>
       </w:r>
     </w:p>
     <w:p>
@@ -181,7 +197,23 @@
           <w:rFonts w:cstheme="minorHAnsi"/>
           <w:lang w:eastAsia="en-US"/>
         </w:rPr>
-        <w:t>If You disagree with any part of these Policies, You disagree with the Terms and MUST immediately terminate Your connections to Us by referring to the Suspension and Termination section.</w:t>
+        <w:t xml:space="preserve">If You disagree with any part of these Policies, </w:t>
+      </w:r>
+      <w:proofErr w:type="gramStart"/>
+      <w:r>
+        <w:rPr>
+          <w:rFonts w:cstheme="minorHAnsi"/>
+          <w:lang w:eastAsia="en-US"/>
+        </w:rPr>
+        <w:t>You</w:t>
+      </w:r>
+      <w:proofErr w:type="gramEnd"/>
+      <w:r>
+        <w:rPr>
+          <w:rFonts w:cstheme="minorHAnsi"/>
+          <w:lang w:eastAsia="en-US"/>
+        </w:rPr>
+        <w:t xml:space="preserve"> disagree with the Terms and MUST immediately terminate Your connections to Us by referring to the Suspension and Termination section.</w:t>
       </w:r>
     </w:p>
     <w:p>
@@ -210,7 +242,25 @@
           <w:rFonts w:cstheme="minorHAnsi"/>
           <w:lang w:eastAsia="en-US"/>
         </w:rPr>
-        <w:t>This summary section is a “tl;dr” (too long; didn’t read) of these Policies. They represent a summary of what We think is important. This section SHALL NOT be representative or valid in any dispute.</w:t>
+        <w:t>This summary section is a “</w:t>
+      </w:r>
+      <w:proofErr w:type="spellStart"/>
+      <w:proofErr w:type="gramStart"/>
+      <w:r>
+        <w:rPr>
+          <w:rFonts w:cstheme="minorHAnsi"/>
+          <w:lang w:eastAsia="en-US"/>
+        </w:rPr>
+        <w:t>tl;dr</w:t>
+      </w:r>
+      <w:proofErr w:type="spellEnd"/>
+      <w:proofErr w:type="gramEnd"/>
+      <w:r>
+        <w:rPr>
+          <w:rFonts w:cstheme="minorHAnsi"/>
+          <w:lang w:eastAsia="en-US"/>
+        </w:rPr>
+        <w:t>” (too long; didn’t read) of these Policies. They represent a summary of what We think is important. This section SHALL NOT be representative or valid in any dispute.</w:t>
       </w:r>
     </w:p>
     <w:p>
@@ -240,7 +290,23 @@
           <w:rFonts w:cstheme="minorHAnsi"/>
           <w:lang w:eastAsia="en-US"/>
         </w:rPr>
-        <w:t>We do however collect and save the content You create and share on CodeWe. This content is usually deleted within 3 days.</w:t>
+        <w:t xml:space="preserve">We do however collect and save the content You create and share on </w:t>
+      </w:r>
+      <w:proofErr w:type="spellStart"/>
+      <w:r>
+        <w:rPr>
+          <w:rFonts w:cstheme="minorHAnsi"/>
+          <w:lang w:eastAsia="en-US"/>
+        </w:rPr>
+        <w:t>CodeWe</w:t>
+      </w:r>
+      <w:proofErr w:type="spellEnd"/>
+      <w:r>
+        <w:rPr>
+          <w:rFonts w:cstheme="minorHAnsi"/>
+          <w:lang w:eastAsia="en-US"/>
+        </w:rPr>
+        <w:t>. This content is usually deleted within 3 days.</w:t>
       </w:r>
     </w:p>
     <w:p>
@@ -284,7 +350,39 @@
           <w:rFonts w:cstheme="minorHAnsi"/>
           <w:lang w:eastAsia="en-US"/>
         </w:rPr>
-        <w:t>To be able to provide You with CodeWe, We have to process information about You.</w:t>
+        <w:t xml:space="preserve">To be able to provide You with </w:t>
+      </w:r>
+      <w:proofErr w:type="spellStart"/>
+      <w:r>
+        <w:rPr>
+          <w:rFonts w:cstheme="minorHAnsi"/>
+          <w:lang w:eastAsia="en-US"/>
+        </w:rPr>
+        <w:t>CodeWe</w:t>
+      </w:r>
+      <w:proofErr w:type="spellEnd"/>
+      <w:r>
+        <w:rPr>
+          <w:rFonts w:cstheme="minorHAnsi"/>
+          <w:lang w:eastAsia="en-US"/>
+        </w:rPr>
+        <w:t xml:space="preserve">, </w:t>
+      </w:r>
+      <w:proofErr w:type="gramStart"/>
+      <w:r>
+        <w:rPr>
+          <w:rFonts w:cstheme="minorHAnsi"/>
+          <w:lang w:eastAsia="en-US"/>
+        </w:rPr>
+        <w:t>We</w:t>
+      </w:r>
+      <w:proofErr w:type="gramEnd"/>
+      <w:r>
+        <w:rPr>
+          <w:rFonts w:cstheme="minorHAnsi"/>
+          <w:lang w:eastAsia="en-US"/>
+        </w:rPr>
+        <w:t xml:space="preserve"> have to process information about You.</w:t>
       </w:r>
     </w:p>
     <w:p>
@@ -314,7 +412,39 @@
           <w:rFonts w:cstheme="minorHAnsi"/>
           <w:lang w:eastAsia="en-US"/>
         </w:rPr>
-        <w:t>Information and content You provide. We collect the content and other information You provide when using CodeWe, including when You create or share content. This can include information in or about the content You provide. Our systems automatically process the content and communications You and others provide to analyse the context and what’s in them for the purposes described below.</w:t>
+        <w:t xml:space="preserve">Information and </w:t>
+      </w:r>
+      <w:proofErr w:type="gramStart"/>
+      <w:r>
+        <w:rPr>
+          <w:rFonts w:cstheme="minorHAnsi"/>
+          <w:lang w:eastAsia="en-US"/>
+        </w:rPr>
+        <w:t>content</w:t>
+      </w:r>
+      <w:proofErr w:type="gramEnd"/>
+      <w:r>
+        <w:rPr>
+          <w:rFonts w:cstheme="minorHAnsi"/>
+          <w:lang w:eastAsia="en-US"/>
+        </w:rPr>
+        <w:t xml:space="preserve"> You provide. We collect the content and other information You provide when using </w:t>
+      </w:r>
+      <w:proofErr w:type="spellStart"/>
+      <w:r>
+        <w:rPr>
+          <w:rFonts w:cstheme="minorHAnsi"/>
+          <w:lang w:eastAsia="en-US"/>
+        </w:rPr>
+        <w:t>CodeWe</w:t>
+      </w:r>
+      <w:proofErr w:type="spellEnd"/>
+      <w:r>
+        <w:rPr>
+          <w:rFonts w:cstheme="minorHAnsi"/>
+          <w:lang w:eastAsia="en-US"/>
+        </w:rPr>
+        <w:t>, including when You create or share content. This can include information in or about the content You provide. Our systems automatically process the content and communications You and others provide to analyse the context and what’s in them for the purposes described below.</w:t>
       </w:r>
     </w:p>
     <w:p>
@@ -373,7 +503,23 @@
           <w:rFonts w:cstheme="minorHAnsi"/>
           <w:lang w:eastAsia="en-US"/>
         </w:rPr>
-        <w:t>We use the information We have as described here below and to provide and support CodeWe.</w:t>
+        <w:t xml:space="preserve">We use the information We have as described here below and to provide and support </w:t>
+      </w:r>
+      <w:proofErr w:type="spellStart"/>
+      <w:r>
+        <w:rPr>
+          <w:rFonts w:cstheme="minorHAnsi"/>
+          <w:lang w:eastAsia="en-US"/>
+        </w:rPr>
+        <w:t>CodeWe</w:t>
+      </w:r>
+      <w:proofErr w:type="spellEnd"/>
+      <w:r>
+        <w:rPr>
+          <w:rFonts w:cstheme="minorHAnsi"/>
+          <w:lang w:eastAsia="en-US"/>
+        </w:rPr>
+        <w:t>.</w:t>
       </w:r>
     </w:p>
     <w:p>
@@ -393,7 +539,23 @@
           <w:rFonts w:cstheme="minorHAnsi"/>
           <w:lang w:eastAsia="en-US"/>
         </w:rPr>
-        <w:t>Provide and support CodeWe.</w:t>
+        <w:t xml:space="preserve">Provide and support </w:t>
+      </w:r>
+      <w:proofErr w:type="spellStart"/>
+      <w:r>
+        <w:rPr>
+          <w:rFonts w:cstheme="minorHAnsi"/>
+          <w:lang w:eastAsia="en-US"/>
+        </w:rPr>
+        <w:t>CodeWe</w:t>
+      </w:r>
+      <w:proofErr w:type="spellEnd"/>
+      <w:r>
+        <w:rPr>
+          <w:rFonts w:cstheme="minorHAnsi"/>
+          <w:lang w:eastAsia="en-US"/>
+        </w:rPr>
+        <w:t>.</w:t>
       </w:r>
     </w:p>
     <w:p>
@@ -413,7 +575,23 @@
           <w:rFonts w:cstheme="minorHAnsi"/>
           <w:lang w:eastAsia="en-US"/>
         </w:rPr>
-        <w:t>We use the information We have to deliver CodeWe.</w:t>
+        <w:t xml:space="preserve">We use the information We have to deliver </w:t>
+      </w:r>
+      <w:proofErr w:type="spellStart"/>
+      <w:r>
+        <w:rPr>
+          <w:rFonts w:cstheme="minorHAnsi"/>
+          <w:lang w:eastAsia="en-US"/>
+        </w:rPr>
+        <w:t>CodeWe</w:t>
+      </w:r>
+      <w:proofErr w:type="spellEnd"/>
+      <w:r>
+        <w:rPr>
+          <w:rFonts w:cstheme="minorHAnsi"/>
+          <w:lang w:eastAsia="en-US"/>
+        </w:rPr>
+        <w:t>.</w:t>
       </w:r>
     </w:p>
     <w:p>
@@ -467,7 +645,23 @@
           <w:rFonts w:cstheme="minorHAnsi"/>
           <w:lang w:eastAsia="en-US"/>
         </w:rPr>
-        <w:t>We use the information We have to combat harmful conduct, detect and prevent spam and other bad experiences, maintain the integrity of CodeWe, and promote safety and security.</w:t>
+        <w:t xml:space="preserve">We use the information We have to combat harmful conduct, detect and prevent spam and other bad experiences, maintain the integrity of </w:t>
+      </w:r>
+      <w:proofErr w:type="spellStart"/>
+      <w:r>
+        <w:rPr>
+          <w:rFonts w:cstheme="minorHAnsi"/>
+          <w:lang w:eastAsia="en-US"/>
+        </w:rPr>
+        <w:t>CodeWe</w:t>
+      </w:r>
+      <w:proofErr w:type="spellEnd"/>
+      <w:r>
+        <w:rPr>
+          <w:rFonts w:cstheme="minorHAnsi"/>
+          <w:lang w:eastAsia="en-US"/>
+        </w:rPr>
+        <w:t>, and promote safety and security.</w:t>
       </w:r>
     </w:p>
     <w:p>
@@ -530,45 +724,9 @@
           <w:bCs/>
           <w:lang w:eastAsia="en-US"/>
         </w:rPr>
-        <w:t>Sharing on CodeWe.</w:t>
-      </w:r>
-    </w:p>
-    <w:p>
-      <w:pPr>
-        <w:pStyle w:val="Heading2"/>
-        <w:rPr>
-          <w:lang w:eastAsia="en-US"/>
-        </w:rPr>
-      </w:pPr>
-      <w:r>
-        <w:rPr>
-          <w:lang w:eastAsia="en-US"/>
-        </w:rPr>
-        <w:t>People You share and communicate with.</w:t>
-      </w:r>
-    </w:p>
-    <w:p>
-      <w:pPr>
-        <w:rPr>
-          <w:rFonts w:cstheme="minorHAnsi"/>
-          <w:lang w:eastAsia="en-US"/>
-        </w:rPr>
-      </w:pPr>
-      <w:r>
-        <w:rPr>
-          <w:rFonts w:cstheme="minorHAnsi"/>
-          <w:lang w:eastAsia="en-US"/>
-        </w:rPr>
-        <w:t>When You share and communicate using CodeWe, Your content stays private to the extent that the link generated is not shared with any unauthorized Third-Party. If the link is published, the content is as well. We cannot be held responsible for any breaches.</w:t>
-      </w:r>
-    </w:p>
-    <w:p>
-      <w:pPr>
-        <w:rPr>
-          <w:rFonts w:cstheme="minorHAnsi"/>
-          <w:lang w:eastAsia="en-US"/>
-        </w:rPr>
-      </w:pPr>
+        <w:t xml:space="preserve">Sharing on </w:t>
+      </w:r>
+      <w:proofErr w:type="spellStart"/>
       <w:r>
         <w:rPr>
           <w:rFonts w:cstheme="minorHAnsi"/>
@@ -576,6 +734,94 @@
           <w:bCs/>
           <w:lang w:eastAsia="en-US"/>
         </w:rPr>
+        <w:t>CodeWe</w:t>
+      </w:r>
+      <w:proofErr w:type="spellEnd"/>
+      <w:r>
+        <w:rPr>
+          <w:rFonts w:cstheme="minorHAnsi"/>
+          <w:b/>
+          <w:bCs/>
+          <w:lang w:eastAsia="en-US"/>
+        </w:rPr>
+        <w:t>.</w:t>
+      </w:r>
+    </w:p>
+    <w:p>
+      <w:pPr>
+        <w:pStyle w:val="Heading2"/>
+        <w:rPr>
+          <w:lang w:eastAsia="en-US"/>
+        </w:rPr>
+      </w:pPr>
+      <w:r>
+        <w:rPr>
+          <w:lang w:eastAsia="en-US"/>
+        </w:rPr>
+        <w:t>People You share and communicate with.</w:t>
+      </w:r>
+    </w:p>
+    <w:p>
+      <w:pPr>
+        <w:rPr>
+          <w:rFonts w:cstheme="minorHAnsi"/>
+          <w:lang w:eastAsia="en-US"/>
+        </w:rPr>
+      </w:pPr>
+      <w:r>
+        <w:rPr>
+          <w:rFonts w:cstheme="minorHAnsi"/>
+          <w:lang w:eastAsia="en-US"/>
+        </w:rPr>
+        <w:t xml:space="preserve">When You share and communicate using </w:t>
+      </w:r>
+      <w:proofErr w:type="spellStart"/>
+      <w:r>
+        <w:rPr>
+          <w:rFonts w:cstheme="minorHAnsi"/>
+          <w:lang w:eastAsia="en-US"/>
+        </w:rPr>
+        <w:t>CodeWe</w:t>
+      </w:r>
+      <w:proofErr w:type="spellEnd"/>
+      <w:r>
+        <w:rPr>
+          <w:rFonts w:cstheme="minorHAnsi"/>
+          <w:lang w:eastAsia="en-US"/>
+        </w:rPr>
+        <w:t xml:space="preserve">, </w:t>
+      </w:r>
+      <w:proofErr w:type="gramStart"/>
+      <w:r>
+        <w:rPr>
+          <w:rFonts w:cstheme="minorHAnsi"/>
+          <w:lang w:eastAsia="en-US"/>
+        </w:rPr>
+        <w:t>Your</w:t>
+      </w:r>
+      <w:proofErr w:type="gramEnd"/>
+      <w:r>
+        <w:rPr>
+          <w:rFonts w:cstheme="minorHAnsi"/>
+          <w:lang w:eastAsia="en-US"/>
+        </w:rPr>
+        <w:t xml:space="preserve"> content stays private to the extent that the link generated is not shared with any unauthorized Third-Party. If the link is published, the content is as well. We cannot be held responsible for any breaches.</w:t>
+      </w:r>
+    </w:p>
+    <w:p>
+      <w:pPr>
+        <w:rPr>
+          <w:rFonts w:cstheme="minorHAnsi"/>
+          <w:lang w:eastAsia="en-US"/>
+        </w:rPr>
+      </w:pPr>
+      <w:r>
+        <w:rPr>
+          <w:rFonts w:cstheme="minorHAnsi"/>
+          <w:b/>
+          <w:bCs/>
+          <w:lang w:eastAsia="en-US"/>
+        </w:rPr>
         <w:t>Sharing with Third-Parties</w:t>
       </w:r>
     </w:p>
@@ -591,7 +837,23 @@
           <w:rFonts w:cstheme="minorHAnsi"/>
           <w:lang w:eastAsia="en-US"/>
         </w:rPr>
-        <w:t>Although exceptions apply, We do not share personal information about You. Never. Exceptions include, but are not limited to, legal enquiries or requests from law enforcement.</w:t>
+        <w:t xml:space="preserve">Although exceptions apply, </w:t>
+      </w:r>
+      <w:proofErr w:type="gramStart"/>
+      <w:r>
+        <w:rPr>
+          <w:rFonts w:cstheme="minorHAnsi"/>
+          <w:lang w:eastAsia="en-US"/>
+        </w:rPr>
+        <w:t>We</w:t>
+      </w:r>
+      <w:proofErr w:type="gramEnd"/>
+      <w:r>
+        <w:rPr>
+          <w:rFonts w:cstheme="minorHAnsi"/>
+          <w:lang w:eastAsia="en-US"/>
+        </w:rPr>
+        <w:t xml:space="preserve"> do not share personal information about You. Never. Exceptions include, but are not limited to, legal enquiries or requests from law enforcement.</w:t>
       </w:r>
     </w:p>
     <w:p>
@@ -704,7 +966,23 @@
           <w:rFonts w:cstheme="minorHAnsi"/>
           <w:lang w:eastAsia="en-US"/>
         </w:rPr>
-        <w:t>Under the General Data Protection Regulation, You have the right to access, rectify, port and </w:t>
+        <w:t xml:space="preserve">Under the General Data Protection Regulation, </w:t>
+      </w:r>
+      <w:proofErr w:type="gramStart"/>
+      <w:r>
+        <w:rPr>
+          <w:rFonts w:cstheme="minorHAnsi"/>
+          <w:lang w:eastAsia="en-US"/>
+        </w:rPr>
+        <w:t>You</w:t>
+      </w:r>
+      <w:proofErr w:type="gramEnd"/>
+      <w:r>
+        <w:rPr>
+          <w:rFonts w:cstheme="minorHAnsi"/>
+          <w:lang w:eastAsia="en-US"/>
+        </w:rPr>
+        <w:t xml:space="preserve"> have the right to access, rectify, port and </w:t>
       </w:r>
       <w:r>
         <w:rPr>
@@ -765,7 +1043,23 @@
           <w:rFonts w:cstheme="minorHAnsi"/>
           <w:lang w:eastAsia="en-US"/>
         </w:rPr>
-        <w:t>We store data until it is no longer necessary to provide CodeWe. Content You provide is generally deleted after 48 hours but can be extended to 7 days.</w:t>
+        <w:t xml:space="preserve">We store data until it is no longer necessary to provide </w:t>
+      </w:r>
+      <w:proofErr w:type="spellStart"/>
+      <w:r>
+        <w:rPr>
+          <w:rFonts w:cstheme="minorHAnsi"/>
+          <w:lang w:eastAsia="en-US"/>
+        </w:rPr>
+        <w:t>CodeWe</w:t>
+      </w:r>
+      <w:proofErr w:type="spellEnd"/>
+      <w:r>
+        <w:rPr>
+          <w:rFonts w:cstheme="minorHAnsi"/>
+          <w:lang w:eastAsia="en-US"/>
+        </w:rPr>
+        <w:t>. Content You provide is generally deleted after 48 hours but can be extended to 7 days.</w:t>
       </w:r>
     </w:p>
     <w:p>
@@ -867,7 +1161,39 @@
           <w:rFonts w:cstheme="minorHAnsi"/>
           <w:lang w:eastAsia="en-US"/>
         </w:rPr>
-        <w:t>When We have good faith belief that it is necessary to detect, prevent and address fraud, unauthorized use of CodeWe, violations of Our Terms of Policies, or other harmful or illegal activity. To protect Ourselves, this including Our rights, property or CodeWe, You or others, including as part of legal investigations or regulatory inquiries.</w:t>
+        <w:t xml:space="preserve">When We have good faith belief that it is necessary to detect, prevent and address fraud, unauthorized use of </w:t>
+      </w:r>
+      <w:proofErr w:type="spellStart"/>
+      <w:r>
+        <w:rPr>
+          <w:rFonts w:cstheme="minorHAnsi"/>
+          <w:lang w:eastAsia="en-US"/>
+        </w:rPr>
+        <w:t>CodeWe</w:t>
+      </w:r>
+      <w:proofErr w:type="spellEnd"/>
+      <w:r>
+        <w:rPr>
+          <w:rFonts w:cstheme="minorHAnsi"/>
+          <w:lang w:eastAsia="en-US"/>
+        </w:rPr>
+        <w:t xml:space="preserve">, violations of Our Terms of Policies, or other harmful or illegal activity. To protect Ourselves, this including Our rights, property or </w:t>
+      </w:r>
+      <w:proofErr w:type="spellStart"/>
+      <w:r>
+        <w:rPr>
+          <w:rFonts w:cstheme="minorHAnsi"/>
+          <w:lang w:eastAsia="en-US"/>
+        </w:rPr>
+        <w:t>CodeWe</w:t>
+      </w:r>
+      <w:proofErr w:type="spellEnd"/>
+      <w:r>
+        <w:rPr>
+          <w:rFonts w:cstheme="minorHAnsi"/>
+          <w:lang w:eastAsia="en-US"/>
+        </w:rPr>
+        <w:t>, You or others, including as part of legal investigations or regulatory inquiries.</w:t>
       </w:r>
     </w:p>
     <w:p>
@@ -911,7 +1237,23 @@
           <w:rFonts w:cstheme="minorHAnsi"/>
           <w:lang w:eastAsia="en-US"/>
         </w:rPr>
-        <w:t>To the best of Our abilities, We will attempt to notify You changes a reasonable time before the changes take effect to allow You to review the changes unless changes are required by an external force.</w:t>
+        <w:t xml:space="preserve">To the best of Our abilities, </w:t>
+      </w:r>
+      <w:proofErr w:type="gramStart"/>
+      <w:r>
+        <w:rPr>
+          <w:rFonts w:cstheme="minorHAnsi"/>
+          <w:lang w:eastAsia="en-US"/>
+        </w:rPr>
+        <w:t>We</w:t>
+      </w:r>
+      <w:proofErr w:type="gramEnd"/>
+      <w:r>
+        <w:rPr>
+          <w:rFonts w:cstheme="minorHAnsi"/>
+          <w:lang w:eastAsia="en-US"/>
+        </w:rPr>
+        <w:t xml:space="preserve"> will attempt to notify You changes a reasonable time before the changes take effect to allow You to review the changes unless changes are required by an external force.</w:t>
       </w:r>
     </w:p>
     <w:p>
@@ -940,7 +1282,23 @@
           <w:rFonts w:cstheme="minorHAnsi"/>
           <w:lang w:eastAsia="en-US"/>
         </w:rPr>
-        <w:t>If You have questions about this Policy, You can contact Us as described below.</w:t>
+        <w:t xml:space="preserve">If You have questions about this Policy, </w:t>
+      </w:r>
+      <w:proofErr w:type="gramStart"/>
+      <w:r>
+        <w:rPr>
+          <w:rFonts w:cstheme="minorHAnsi"/>
+          <w:lang w:eastAsia="en-US"/>
+        </w:rPr>
+        <w:t>You</w:t>
+      </w:r>
+      <w:proofErr w:type="gramEnd"/>
+      <w:r>
+        <w:rPr>
+          <w:rFonts w:cstheme="minorHAnsi"/>
+          <w:lang w:eastAsia="en-US"/>
+        </w:rPr>
+        <w:t xml:space="preserve"> can contact Us as described below.</w:t>
       </w:r>
     </w:p>
     <w:p>
@@ -978,8 +1336,12 @@
       </w:pPr>
     </w:p>
     <w:sectPr>
-      <w:headerReference w:type="default" r:id="rId8"/>
-      <w:footerReference w:type="default" r:id="rId9"/>
+      <w:headerReference w:type="even" r:id="rId8"/>
+      <w:headerReference w:type="default" r:id="rId9"/>
+      <w:footerReference w:type="even" r:id="rId10"/>
+      <w:footerReference w:type="default" r:id="rId11"/>
+      <w:headerReference w:type="first" r:id="rId12"/>
+      <w:footerReference w:type="first" r:id="rId13"/>
       <w:pgSz w:w="11906" w:h="16838"/>
       <w:pgMar w:top="1440" w:right="1440" w:bottom="1440" w:left="1440" w:header="720" w:footer="720" w:gutter="0"/>
       <w:cols w:space="720"/>
@@ -1019,6 +1381,16 @@
   <w:p>
     <w:pPr>
       <w:pStyle w:val="Footer"/>
+    </w:pPr>
+  </w:p>
+</w:ftr>
+</file>
+
+<file path=word/footer2.xml><?xml version="1.0" encoding="utf-8"?>
+<w:ftr xmlns:wpc="http://schemas.microsoft.com/office/word/2010/wordprocessingCanvas" xmlns:cx="http://schemas.microsoft.com/office/drawing/2014/chartex" xmlns:cx1="http://schemas.microsoft.com/office/drawing/2015/9/8/chartex" xmlns:cx2="http://schemas.microsoft.com/office/drawing/2015/10/21/chartex" xmlns:cx3="http://schemas.microsoft.com/office/drawing/2016/5/9/chartex" xmlns:cx4="http://schemas.microsoft.com/office/drawing/2016/5/10/chartex" xmlns:cx5="http://schemas.microsoft.com/office/drawing/2016/5/11/chartex" xmlns:cx6="http://schemas.microsoft.com/office/drawing/2016/5/12/chartex" xmlns:cx7="http://schemas.microsoft.com/office/drawing/2016/5/13/chartex" xmlns:cx8="http://schemas.microsoft.com/office/drawing/2016/5/14/chartex" xmlns:mc="http://schemas.openxmlformats.org/markup-compatibility/2006" xmlns:aink="http://schemas.microsoft.com/office/drawing/2016/ink" xmlns:am3d="http://schemas.microsoft.com/office/drawing/2017/model3d" xmlns:o="urn:schemas-microsoft-com:office:office" xmlns:r="http://schemas.openxmlformats.org/officeDocument/2006/relationships" xmlns:m="http://schemas.openxmlformats.org/officeDocument/2006/math" xmlns:v="urn:schemas-microsoft-com:vml" xmlns:wp14="http://schemas.microsoft.com/office/word/2010/wordprocessingDrawing" xmlns:wp="http://schemas.openxmlformats.org/drawingml/2006/wordprocessingDrawing" xmlns:w10="urn:schemas-microsoft-com:office:word" xmlns:w="http://schemas.openxmlformats.org/wordprocessingml/2006/main" xmlns:w14="http://schemas.microsoft.com/office/word/2010/wordml" xmlns:w15="http://schemas.microsoft.com/office/word/2012/wordml" xmlns:w16cex="http://schemas.microsoft.com/office/word/2018/wordml/cex" xmlns:w16cid="http://schemas.microsoft.com/office/word/2016/wordml/cid" xmlns:w16="http://schemas.microsoft.com/office/word/2018/wordml" xmlns:w16se="http://schemas.microsoft.com/office/word/2015/wordml/symex" xmlns:wpg="http://schemas.microsoft.com/office/word/2010/wordprocessingGroup" xmlns:wpi="http://schemas.microsoft.com/office/word/2010/wordprocessingInk" xmlns:wne="http://schemas.microsoft.com/office/word/2006/wordml" xmlns:wps="http://schemas.microsoft.com/office/word/2010/wordprocessingShape" mc:Ignorable="w14 w15 w16se w16cid w16 w16cex wp14">
+  <w:p>
+    <w:pPr>
+      <w:pStyle w:val="Footer"/>
       <w:tabs>
         <w:tab w:val="clear" w:pos="4513"/>
         <w:tab w:val="clear" w:pos="9026"/>
@@ -1032,7 +1404,13 @@
       <w:rPr>
         <w:lang w:val="en-GB"/>
       </w:rPr>
-      <w:t>Last revision: November 15</w:t>
+      <w:t>Last revision: November 1</w:t>
+    </w:r>
+    <w:r>
+      <w:rPr>
+        <w:lang w:val="en-GB"/>
+      </w:rPr>
+      <w:t>7</w:t>
     </w:r>
     <w:r>
       <w:rPr>
@@ -1111,6 +1489,16 @@
 </w:ftr>
 </file>
 
+<file path=word/footer3.xml><?xml version="1.0" encoding="utf-8"?>
+<w:ftr xmlns:wpc="http://schemas.microsoft.com/office/word/2010/wordprocessingCanvas" xmlns:cx="http://schemas.microsoft.com/office/drawing/2014/chartex" xmlns:cx1="http://schemas.microsoft.com/office/drawing/2015/9/8/chartex" xmlns:cx2="http://schemas.microsoft.com/office/drawing/2015/10/21/chartex" xmlns:cx3="http://schemas.microsoft.com/office/drawing/2016/5/9/chartex" xmlns:cx4="http://schemas.microsoft.com/office/drawing/2016/5/10/chartex" xmlns:cx5="http://schemas.microsoft.com/office/drawing/2016/5/11/chartex" xmlns:cx6="http://schemas.microsoft.com/office/drawing/2016/5/12/chartex" xmlns:cx7="http://schemas.microsoft.com/office/drawing/2016/5/13/chartex" xmlns:cx8="http://schemas.microsoft.com/office/drawing/2016/5/14/chartex" xmlns:mc="http://schemas.openxmlformats.org/markup-compatibility/2006" xmlns:aink="http://schemas.microsoft.com/office/drawing/2016/ink" xmlns:am3d="http://schemas.microsoft.com/office/drawing/2017/model3d" xmlns:o="urn:schemas-microsoft-com:office:office" xmlns:r="http://schemas.openxmlformats.org/officeDocument/2006/relationships" xmlns:m="http://schemas.openxmlformats.org/officeDocument/2006/math" xmlns:v="urn:schemas-microsoft-com:vml" xmlns:wp14="http://schemas.microsoft.com/office/word/2010/wordprocessingDrawing" xmlns:wp="http://schemas.openxmlformats.org/drawingml/2006/wordprocessingDrawing" xmlns:w10="urn:schemas-microsoft-com:office:word" xmlns:w="http://schemas.openxmlformats.org/wordprocessingml/2006/main" xmlns:w14="http://schemas.microsoft.com/office/word/2010/wordml" xmlns:w15="http://schemas.microsoft.com/office/word/2012/wordml" xmlns:w16cex="http://schemas.microsoft.com/office/word/2018/wordml/cex" xmlns:w16cid="http://schemas.microsoft.com/office/word/2016/wordml/cid" xmlns:w16="http://schemas.microsoft.com/office/word/2018/wordml" xmlns:w16se="http://schemas.microsoft.com/office/word/2015/wordml/symex" xmlns:wpg="http://schemas.microsoft.com/office/word/2010/wordprocessingGroup" xmlns:wpi="http://schemas.microsoft.com/office/word/2010/wordprocessingInk" xmlns:wne="http://schemas.microsoft.com/office/word/2006/wordml" xmlns:wps="http://schemas.microsoft.com/office/word/2010/wordprocessingShape" mc:Ignorable="w14 w15 w16se w16cid w16 w16cex wp14">
+  <w:p>
+    <w:pPr>
+      <w:pStyle w:val="Footer"/>
+    </w:pPr>
+  </w:p>
+</w:ftr>
+</file>
+
 <file path=word/footnotes.xml><?xml version="1.0" encoding="utf-8"?>
 <w:footnotes xmlns:wpc="http://schemas.microsoft.com/office/word/2010/wordprocessingCanvas" xmlns:cx="http://schemas.microsoft.com/office/drawing/2014/chartex" xmlns:cx1="http://schemas.microsoft.com/office/drawing/2015/9/8/chartex" xmlns:cx2="http://schemas.microsoft.com/office/drawing/2015/10/21/chartex" xmlns:cx3="http://schemas.microsoft.com/office/drawing/2016/5/9/chartex" xmlns:cx4="http://schemas.microsoft.com/office/drawing/2016/5/10/chartex" xmlns:cx5="http://schemas.microsoft.com/office/drawing/2016/5/11/chartex" xmlns:cx6="http://schemas.microsoft.com/office/drawing/2016/5/12/chartex" xmlns:cx7="http://schemas.microsoft.com/office/drawing/2016/5/13/chartex" xmlns:cx8="http://schemas.microsoft.com/office/drawing/2016/5/14/chartex" xmlns:mc="http://schemas.openxmlformats.org/markup-compatibility/2006" xmlns:aink="http://schemas.microsoft.com/office/drawing/2016/ink" xmlns:am3d="http://schemas.microsoft.com/office/drawing/2017/model3d" xmlns:o="urn:schemas-microsoft-com:office:office" xmlns:r="http://schemas.openxmlformats.org/officeDocument/2006/relationships" xmlns:m="http://schemas.openxmlformats.org/officeDocument/2006/math" xmlns:v="urn:schemas-microsoft-com:vml" xmlns:wp14="http://schemas.microsoft.com/office/word/2010/wordprocessingDrawing" xmlns:wp="http://schemas.openxmlformats.org/drawingml/2006/wordprocessingDrawing" xmlns:w10="urn:schemas-microsoft-com:office:word" xmlns:w="http://schemas.openxmlformats.org/wordprocessingml/2006/main" xmlns:w14="http://schemas.microsoft.com/office/word/2010/wordml" xmlns:w15="http://schemas.microsoft.com/office/word/2012/wordml" xmlns:w16cex="http://schemas.microsoft.com/office/word/2018/wordml/cex" xmlns:w16cid="http://schemas.microsoft.com/office/word/2016/wordml/cid" xmlns:w16="http://schemas.microsoft.com/office/word/2018/wordml" xmlns:w16se="http://schemas.microsoft.com/office/word/2015/wordml/symex" xmlns:wpg="http://schemas.microsoft.com/office/word/2010/wordprocessingGroup" xmlns:wpi="http://schemas.microsoft.com/office/word/2010/wordprocessingInk" xmlns:wne="http://schemas.microsoft.com/office/word/2006/wordml" xmlns:wps="http://schemas.microsoft.com/office/word/2010/wordprocessingShape" mc:Ignorable="w14 w15 w16se w16cid w16 w16cex wp14">
   <w:footnote w:type="separator" w:id="-1">
@@ -1137,6 +1525,16 @@
 </file>
 
 <file path=word/header1.xml><?xml version="1.0" encoding="utf-8"?>
+<w:hdr xmlns:wpc="http://schemas.microsoft.com/office/word/2010/wordprocessingCanvas" xmlns:cx="http://schemas.microsoft.com/office/drawing/2014/chartex" xmlns:cx1="http://schemas.microsoft.com/office/drawing/2015/9/8/chartex" xmlns:cx2="http://schemas.microsoft.com/office/drawing/2015/10/21/chartex" xmlns:cx3="http://schemas.microsoft.com/office/drawing/2016/5/9/chartex" xmlns:cx4="http://schemas.microsoft.com/office/drawing/2016/5/10/chartex" xmlns:cx5="http://schemas.microsoft.com/office/drawing/2016/5/11/chartex" xmlns:cx6="http://schemas.microsoft.com/office/drawing/2016/5/12/chartex" xmlns:cx7="http://schemas.microsoft.com/office/drawing/2016/5/13/chartex" xmlns:cx8="http://schemas.microsoft.com/office/drawing/2016/5/14/chartex" xmlns:mc="http://schemas.openxmlformats.org/markup-compatibility/2006" xmlns:aink="http://schemas.microsoft.com/office/drawing/2016/ink" xmlns:am3d="http://schemas.microsoft.com/office/drawing/2017/model3d" xmlns:o="urn:schemas-microsoft-com:office:office" xmlns:r="http://schemas.openxmlformats.org/officeDocument/2006/relationships" xmlns:m="http://schemas.openxmlformats.org/officeDocument/2006/math" xmlns:v="urn:schemas-microsoft-com:vml" xmlns:wp14="http://schemas.microsoft.com/office/word/2010/wordprocessingDrawing" xmlns:wp="http://schemas.openxmlformats.org/drawingml/2006/wordprocessingDrawing" xmlns:w10="urn:schemas-microsoft-com:office:word" xmlns:w="http://schemas.openxmlformats.org/wordprocessingml/2006/main" xmlns:w14="http://schemas.microsoft.com/office/word/2010/wordml" xmlns:w15="http://schemas.microsoft.com/office/word/2012/wordml" xmlns:w16cex="http://schemas.microsoft.com/office/word/2018/wordml/cex" xmlns:w16cid="http://schemas.microsoft.com/office/word/2016/wordml/cid" xmlns:w16="http://schemas.microsoft.com/office/word/2018/wordml" xmlns:w16se="http://schemas.microsoft.com/office/word/2015/wordml/symex" xmlns:wpg="http://schemas.microsoft.com/office/word/2010/wordprocessingGroup" xmlns:wpi="http://schemas.microsoft.com/office/word/2010/wordprocessingInk" xmlns:wne="http://schemas.microsoft.com/office/word/2006/wordml" xmlns:wps="http://schemas.microsoft.com/office/word/2010/wordprocessingShape" mc:Ignorable="w14 w15 w16se w16cid w16 w16cex wp14">
+  <w:p>
+    <w:pPr>
+      <w:pStyle w:val="Header"/>
+    </w:pPr>
+  </w:p>
+</w:hdr>
+</file>
+
+<file path=word/header2.xml><?xml version="1.0" encoding="utf-8"?>
 <w:hdr xmlns:wpc="http://schemas.microsoft.com/office/word/2010/wordprocessingCanvas" xmlns:cx="http://schemas.microsoft.com/office/drawing/2014/chartex" xmlns:cx1="http://schemas.microsoft.com/office/drawing/2015/9/8/chartex" xmlns:cx2="http://schemas.microsoft.com/office/drawing/2015/10/21/chartex" xmlns:cx3="http://schemas.microsoft.com/office/drawing/2016/5/9/chartex" xmlns:cx4="http://schemas.microsoft.com/office/drawing/2016/5/10/chartex" xmlns:cx5="http://schemas.microsoft.com/office/drawing/2016/5/11/chartex" xmlns:cx6="http://schemas.microsoft.com/office/drawing/2016/5/12/chartex" xmlns:cx7="http://schemas.microsoft.com/office/drawing/2016/5/13/chartex" xmlns:cx8="http://schemas.microsoft.com/office/drawing/2016/5/14/chartex" xmlns:mc="http://schemas.openxmlformats.org/markup-compatibility/2006" xmlns:aink="http://schemas.microsoft.com/office/drawing/2016/ink" xmlns:am3d="http://schemas.microsoft.com/office/drawing/2017/model3d" xmlns:o="urn:schemas-microsoft-com:office:office" xmlns:r="http://schemas.openxmlformats.org/officeDocument/2006/relationships" xmlns:m="http://schemas.openxmlformats.org/officeDocument/2006/math" xmlns:v="urn:schemas-microsoft-com:vml" xmlns:wp14="http://schemas.microsoft.com/office/word/2010/wordprocessingDrawing" xmlns:wp="http://schemas.openxmlformats.org/drawingml/2006/wordprocessingDrawing" xmlns:w10="urn:schemas-microsoft-com:office:word" xmlns:w="http://schemas.openxmlformats.org/wordprocessingml/2006/main" xmlns:w14="http://schemas.microsoft.com/office/word/2010/wordml" xmlns:w15="http://schemas.microsoft.com/office/word/2012/wordml" xmlns:w16cex="http://schemas.microsoft.com/office/word/2018/wordml/cex" xmlns:w16cid="http://schemas.microsoft.com/office/word/2016/wordml/cid" xmlns:w16="http://schemas.microsoft.com/office/word/2018/wordml" xmlns:w16se="http://schemas.microsoft.com/office/word/2015/wordml/symex" xmlns:wpg="http://schemas.microsoft.com/office/word/2010/wordprocessingGroup" xmlns:wpi="http://schemas.microsoft.com/office/word/2010/wordprocessingInk" xmlns:wne="http://schemas.microsoft.com/office/word/2006/wordml" xmlns:wps="http://schemas.microsoft.com/office/word/2010/wordprocessingShape" mc:Ignorable="w14 w15 w16se w16cid w16 w16cex wp14">
   <w:p>
     <w:pPr>
@@ -1179,7 +1577,13 @@
       <w:rPr>
         <w:lang w:val="en-GB"/>
       </w:rPr>
-      <w:t>Valid Starting: November 15</w:t>
+      <w:t xml:space="preserve">Valid Starting: November </w:t>
+    </w:r>
+    <w:r>
+      <w:rPr>
+        <w:lang w:val="en-GB"/>
+      </w:rPr>
+      <w:t>20</w:t>
     </w:r>
     <w:r>
       <w:rPr>
@@ -1194,6 +1598,16 @@
       </w:rPr>
       <w:t>, 2020</w:t>
     </w:r>
+  </w:p>
+</w:hdr>
+</file>
+
+<file path=word/header3.xml><?xml version="1.0" encoding="utf-8"?>
+<w:hdr xmlns:wpc="http://schemas.microsoft.com/office/word/2010/wordprocessingCanvas" xmlns:cx="http://schemas.microsoft.com/office/drawing/2014/chartex" xmlns:cx1="http://schemas.microsoft.com/office/drawing/2015/9/8/chartex" xmlns:cx2="http://schemas.microsoft.com/office/drawing/2015/10/21/chartex" xmlns:cx3="http://schemas.microsoft.com/office/drawing/2016/5/9/chartex" xmlns:cx4="http://schemas.microsoft.com/office/drawing/2016/5/10/chartex" xmlns:cx5="http://schemas.microsoft.com/office/drawing/2016/5/11/chartex" xmlns:cx6="http://schemas.microsoft.com/office/drawing/2016/5/12/chartex" xmlns:cx7="http://schemas.microsoft.com/office/drawing/2016/5/13/chartex" xmlns:cx8="http://schemas.microsoft.com/office/drawing/2016/5/14/chartex" xmlns:mc="http://schemas.openxmlformats.org/markup-compatibility/2006" xmlns:aink="http://schemas.microsoft.com/office/drawing/2016/ink" xmlns:am3d="http://schemas.microsoft.com/office/drawing/2017/model3d" xmlns:o="urn:schemas-microsoft-com:office:office" xmlns:r="http://schemas.openxmlformats.org/officeDocument/2006/relationships" xmlns:m="http://schemas.openxmlformats.org/officeDocument/2006/math" xmlns:v="urn:schemas-microsoft-com:vml" xmlns:wp14="http://schemas.microsoft.com/office/word/2010/wordprocessingDrawing" xmlns:wp="http://schemas.openxmlformats.org/drawingml/2006/wordprocessingDrawing" xmlns:w10="urn:schemas-microsoft-com:office:word" xmlns:w="http://schemas.openxmlformats.org/wordprocessingml/2006/main" xmlns:w14="http://schemas.microsoft.com/office/word/2010/wordml" xmlns:w15="http://schemas.microsoft.com/office/word/2012/wordml" xmlns:w16cex="http://schemas.microsoft.com/office/word/2018/wordml/cex" xmlns:w16cid="http://schemas.microsoft.com/office/word/2016/wordml/cid" xmlns:w16="http://schemas.microsoft.com/office/word/2018/wordml" xmlns:w16se="http://schemas.microsoft.com/office/word/2015/wordml/symex" xmlns:wpg="http://schemas.microsoft.com/office/word/2010/wordprocessingGroup" xmlns:wpi="http://schemas.microsoft.com/office/word/2010/wordprocessingInk" xmlns:wne="http://schemas.microsoft.com/office/word/2006/wordml" xmlns:wps="http://schemas.microsoft.com/office/word/2010/wordprocessingShape" mc:Ignorable="w14 w15 w16se w16cid w16 w16cex wp14">
+  <w:p>
+    <w:pPr>
+      <w:pStyle w:val="Header"/>
+    </w:pPr>
   </w:p>
 </w:hdr>
 </file>
@@ -3527,6 +3941,8 @@
     <w:rsid w:val="0065162A"/>
     <w:rsid w:val="006762B9"/>
     <w:rsid w:val="006A0370"/>
+    <w:rsid w:val="00721B82"/>
+    <w:rsid w:val="00F443CE"/>
   </w:rsids>
   <m:mathPr>
     <m:mathFont m:val="Cambria Math"/>

</xml_diff>